<commit_message>
Changed [1.0.0] : Level Design
</commit_message>
<xml_diff>
--- a/PostMortem_CORNU-Luc.docx
+++ b/PostMortem_CORNU-Luc.docx
@@ -162,6 +162,15 @@
       <w:r>
         <w:t>.</w:t>
       </w:r>
+      <w:r>
+        <w:t xml:space="preserve"> Le but de ce projet n’est pas de donner toutes les réponses au joueur, mais de l’intéresser </w:t>
+      </w:r>
+      <w:r>
+        <w:t>au sujet, et si possible de le pousser à effectuer des recherches</w:t>
+      </w:r>
+      <w:r>
+        <w:t>.</w:t>
+      </w:r>
     </w:p>
     <w:p>
       <w:pPr>
@@ -352,7 +361,13 @@
         <w:t>a</w:t>
       </w:r>
       <w:r>
-        <w:t xml:space="preserve"> pu me conduire à louper des retours intéressants.</w:t>
+        <w:t xml:space="preserve"> </w:t>
+      </w:r>
+      <w:r>
+        <w:t xml:space="preserve">potentiellement </w:t>
+      </w:r>
+      <w:r>
+        <w:t>pu me conduire à louper des retours intéressants.</w:t>
       </w:r>
     </w:p>
     <w:p>
@@ -390,7 +405,13 @@
         <w:ind w:firstLine="360"/>
       </w:pPr>
       <w:r>
-        <w:t>Lors de ce projet, j’ai rencontré quelques problèmes m’ayant ralenti dans ma progression. Le premier étant l’utilisation des fonctions données par Godot pour la gestion des forces. J’ai mis plusieurs jours à prendre le système en main, et cela à e</w:t>
+        <w:t xml:space="preserve">Lors de ce projet, j’ai rencontré quelques problèmes m’ayant ralenti dans ma progression. Le premier étant l’utilisation des fonctions données par Godot pour la gestion des forces. J’ai mis plusieurs jours à prendre le système en main, et cela </w:t>
+      </w:r>
+      <w:r>
+        <w:t>a</w:t>
+      </w:r>
+      <w:r>
+        <w:t xml:space="preserve"> e</w:t>
       </w:r>
       <w:r>
         <w:t>u pour conséquence de retirer une fonctionnalité que j’aurais voulu voir implémentée pour ce prototype : la présence de comète.</w:t>
@@ -448,6 +469,128 @@
     </w:p>
     <w:p>
       <w:pPr>
+        <w:ind w:firstLine="360"/>
+      </w:pPr>
+      <w:r>
+        <w:t>Plusieurs points d’améliorations peuvent être envisagés pour ce projet. Comme je l’ai explicité précédemment, le jeu manque d’un tutoriel. Cela peut être résolu simplement par l’ajout d’un</w:t>
+      </w:r>
+      <w:r>
+        <w:t>e</w:t>
+      </w:r>
+      <w:r>
+        <w:t xml:space="preserve"> petit</w:t>
+      </w:r>
+      <w:r>
+        <w:t>e</w:t>
+      </w:r>
+      <w:r>
+        <w:t xml:space="preserve"> animation s’affichant en </w:t>
+      </w:r>
+      <w:r>
+        <w:t xml:space="preserve">arrière-plan, représentant schématiquement les contrôles. Cependant, les contrôles étant simples, on peut imaginer que cet affichage n’apparait uniquement si le joueur n’a pas </w:t>
+      </w:r>
+      <w:r>
+        <w:t>effectué</w:t>
+      </w:r>
+      <w:r>
+        <w:t xml:space="preserve"> d’actions en jeu depuis quelques secondes.</w:t>
+      </w:r>
+    </w:p>
+    <w:p>
+      <w:pPr>
+        <w:ind w:firstLine="360"/>
+      </w:pPr>
+    </w:p>
+    <w:p>
+      <w:pPr>
+        <w:ind w:firstLine="360"/>
+      </w:pPr>
+      <w:r>
+        <w:t>Une idée supplémentaire est l’ajout d’objets célestes en orbite, tel qu’une planète en orbite autour de son étoile, ou encore un satellite autour d’une planète tel que la Lune.</w:t>
+      </w:r>
+      <w:r>
+        <w:t xml:space="preserve"> Cela </w:t>
+      </w:r>
+      <w:r>
+        <w:t>ajouterait</w:t>
+      </w:r>
+      <w:r>
+        <w:t xml:space="preserve"> une difficulté supplémentaire pour le joueur dans les niveaux plus élevés, mais aussi l’occasion de parler de cet état particulier.</w:t>
+      </w:r>
+    </w:p>
+    <w:p>
+      <w:pPr>
+        <w:ind w:firstLine="360"/>
+      </w:pPr>
+    </w:p>
+    <w:p>
+      <w:pPr>
+        <w:ind w:firstLine="360"/>
+      </w:pPr>
+      <w:r>
+        <w:t xml:space="preserve">Un autre point d’amélioration est l’ajout de danger mineurs ou majeurs tel que des comètes, des champs d’astéroïdes ou encore </w:t>
+      </w:r>
+      <w:r>
+        <w:t>des vents stellaires. Cela ajouterait un défi dans les niveaux plus élevés, mais également l’occasion de traiter du champs magnétique de certaines planètes, agissant comme un bouclier.</w:t>
+      </w:r>
+      <w:r>
+        <w:t xml:space="preserve"> Cependant il faudrait veiller à ce que ces obstacles ne soient pas trop punitifs afin de garder un jeu simple.</w:t>
+      </w:r>
+    </w:p>
+    <w:p>
+      <w:pPr>
+        <w:ind w:firstLine="360"/>
+      </w:pPr>
+    </w:p>
+    <w:p>
+      <w:pPr>
+        <w:ind w:firstLine="360"/>
+      </w:pPr>
+      <w:r>
+        <w:t xml:space="preserve">L’interface est également sujette à amélioration. Plutôt que d’avoir les informations accessibles en fonction du niveau en cours, le joueur pourrait avoir accès à un « journal », dans lequel toutes les informations obtenues seraient accessible à tout moment. Cela permettrait au joueur d’y accéder facilement, et de l’aider à mieux comprendre certains concepts. De plus nous pouvons envisager d’ajouter une notification à côté du bouton pour accéder au journal, pour indiquer </w:t>
+      </w:r>
+      <w:r>
+        <w:t>qu’</w:t>
+      </w:r>
+      <w:r>
+        <w:t>une nouvelle entrée</w:t>
+      </w:r>
+      <w:r>
+        <w:t xml:space="preserve"> est disponible</w:t>
+      </w:r>
+      <w:r>
+        <w:t>.</w:t>
+      </w:r>
+      <w:r>
+        <w:t xml:space="preserve"> L’ajout d’illustrations </w:t>
+      </w:r>
+      <w:r>
+        <w:t xml:space="preserve">et d’animations </w:t>
+      </w:r>
+      <w:r>
+        <w:t>dans le journal serait un ajout positif pour le joueur, l’aidant à visualiser certains concepts peu évidents.</w:t>
+      </w:r>
+    </w:p>
+    <w:p>
+      <w:pPr>
+        <w:ind w:firstLine="360"/>
+      </w:pPr>
+    </w:p>
+    <w:p>
+      <w:pPr>
+        <w:ind w:firstLine="360"/>
+      </w:pPr>
+      <w:r>
+        <w:lastRenderedPageBreak/>
+        <w:t xml:space="preserve">Enfin, nous pouvons envisager l’ajout de musiques, de bruitages ainsi que des cinématiques afin d’aider le joueur à s’immerger dans le jeu. Un personnage pourrait également être ajouté, pour que le joueur puisse s’y identifier et expérimenter le voyage à travers </w:t>
+      </w:r>
+      <w:r>
+        <w:t>lui.</w:t>
+      </w:r>
+    </w:p>
+    <w:p/>
+    <w:p>
+      <w:pPr>
         <w:pStyle w:val="Titre1"/>
         <w:numPr>
           <w:ilvl w:val="0"/>
@@ -470,8 +613,93 @@
         <w:t>Expérience gagnée</w:t>
       </w:r>
     </w:p>
+    <w:p>
+      <w:pPr>
+        <w:ind w:firstLine="360"/>
+      </w:pPr>
+      <w:r>
+        <w:t xml:space="preserve">Au cours de ce projet, j’ai acquis beaucoup d’expérience sur le moteur de jeu GODOT. J’ai mis en œuvre plusieurs techniques, dont les Shaders afin d’obtenir un rendu visuel concluant, tel que les trous noirs, les bordures des corps célestes, ou les effets de transition. J’ai de plus renforcé mes connaissances dans le domaine de l’astrophysique et des mathématiques, en employant </w:t>
+      </w:r>
+      <w:r>
+        <w:t>les formules exactes dans mes calculs.</w:t>
+      </w:r>
+    </w:p>
+    <w:p>
+      <w:pPr>
+        <w:ind w:firstLine="360"/>
+      </w:pPr>
+      <w:r>
+        <w:t xml:space="preserve">Comme précisé précédemment, j’ai eu l’occasion de travailler avec une personne externes à Ludus Academie, et cela m’a été bénéfique. J’ai dû expliquer mon projet, faire comprendre les enjeux et mes envies afin </w:t>
+      </w:r>
+      <w:r>
+        <w:t>de produire un jeu agréable visuellement.</w:t>
+      </w:r>
+    </w:p>
+    <w:p>
+      <w:pPr>
+        <w:ind w:firstLine="360"/>
+      </w:pPr>
+      <w:r>
+        <w:t>Enfin ce projet a été très intéressant à effectuer, et je l’ajouterais sans problème à mon portfolio, car il représente mes capacités à combiner Game Design et Développement Informatiqu</w:t>
+      </w:r>
+      <w:r>
+        <w:t>e, tout en répondant à une problématique.</w:t>
+      </w:r>
+    </w:p>
+    <w:p/>
+    <w:p>
+      <w:pPr>
+        <w:pStyle w:val="Titre1"/>
+        <w:numPr>
+          <w:ilvl w:val="0"/>
+          <w:numId w:val="1"/>
+        </w:numPr>
+        <w:rPr>
+          <w:b/>
+          <w:bCs/>
+          <w:color w:val="ED7D31" w:themeColor="accent2"/>
+          <w:u w:val="single"/>
+        </w:rPr>
+      </w:pPr>
+      <w:r>
+        <w:rPr>
+          <w:b/>
+          <w:bCs/>
+          <w:color w:val="ED7D31" w:themeColor="accent2"/>
+          <w:u w:val="single"/>
+        </w:rPr>
+        <w:t>Conclusion</w:t>
+      </w:r>
+    </w:p>
+    <w:p>
+      <w:pPr>
+        <w:ind w:firstLine="360"/>
+      </w:pPr>
+      <w:r>
+        <w:t xml:space="preserve">Je suis satisfait de ce que j’ai produit malgré les défauts </w:t>
+      </w:r>
+      <w:r>
+        <w:t xml:space="preserve">présents. Je pourrais envisager de poursuivre le développement de ce jeu, car </w:t>
+      </w:r>
+      <w:r>
+        <w:t xml:space="preserve">la majorité de </w:t>
+      </w:r>
+      <w:r>
+        <w:t>ses défauts ne sont pas insurmontables, et pourraient être facilement corrigés</w:t>
+      </w:r>
+      <w:r>
+        <w:t>.</w:t>
+      </w:r>
+      <w:r>
+        <w:t xml:space="preserve"> Il y a cependant un « problème » majeur sur ce projet que je n’ai pas cité dans ses défauts, car je manque d’information sur le sujet</w:t>
+      </w:r>
+      <w:r>
+        <w:t> : le choix des couleurs et la perception des daltoniens.</w:t>
+      </w:r>
+    </w:p>
     <w:sectPr>
       <w:headerReference w:type="default" r:id="rId7"/>
+      <w:footerReference w:type="default" r:id="rId8"/>
       <w:pgSz w:w="11906" w:h="16838"/>
       <w:pgMar w:top="1417" w:right="1417" w:bottom="1417" w:left="1417" w:header="708" w:footer="708" w:gutter="0"/>
       <w:cols w:space="708"/>
@@ -504,6 +732,48 @@
     </w:p>
   </w:endnote>
 </w:endnotes>
+</file>
+
+<file path=word/footer1.xml><?xml version="1.0" encoding="utf-8"?>
+<w:ftr xmlns:wpc="http://schemas.microsoft.com/office/word/2010/wordprocessingCanvas" xmlns:cx="http://schemas.microsoft.com/office/drawing/2014/chartex" xmlns:cx1="http://schemas.microsoft.com/office/drawing/2015/9/8/chartex" xmlns:cx2="http://schemas.microsoft.com/office/drawing/2015/10/21/chartex" xmlns:cx3="http://schemas.microsoft.com/office/drawing/2016/5/9/chartex" xmlns:cx4="http://schemas.microsoft.com/office/drawing/2016/5/10/chartex" xmlns:cx5="http://schemas.microsoft.com/office/drawing/2016/5/11/chartex" xmlns:cx6="http://schemas.microsoft.com/office/drawing/2016/5/12/chartex" xmlns:cx7="http://schemas.microsoft.com/office/drawing/2016/5/13/chartex" xmlns:cx8="http://schemas.microsoft.com/office/drawing/2016/5/14/chartex" xmlns:mc="http://schemas.openxmlformats.org/markup-compatibility/2006" xmlns:aink="http://schemas.microsoft.com/office/drawing/2016/ink" xmlns:am3d="http://schemas.microsoft.com/office/drawing/2017/model3d" xmlns:o="urn:schemas-microsoft-com:office:office" xmlns:oel="http://schemas.microsoft.com/office/2019/extlst" xmlns:r="http://schemas.openxmlformats.org/officeDocument/2006/relationships" xmlns:m="http://schemas.openxmlformats.org/officeDocument/2006/math" xmlns:v="urn:schemas-microsoft-com:vml" xmlns:wp14="http://schemas.microsoft.com/office/word/2010/wordprocessingDrawing" xmlns:wp="http://schemas.openxmlformats.org/drawingml/2006/wordprocessingDrawing" xmlns:w10="urn:schemas-microsoft-com:office:word" xmlns:w="http://schemas.openxmlformats.org/wordprocessingml/2006/main" xmlns:w14="http://schemas.microsoft.com/office/word/2010/wordml" xmlns:w15="http://schemas.microsoft.com/office/word/2012/wordml" xmlns:w16cex="http://schemas.microsoft.com/office/word/2018/wordml/cex" xmlns:w16cid="http://schemas.microsoft.com/office/word/2016/wordml/cid" xmlns:w16="http://schemas.microsoft.com/office/word/2018/wordml" xmlns:w16sdtdh="http://schemas.microsoft.com/office/word/2020/wordml/sdtdatahash" xmlns:w16se="http://schemas.microsoft.com/office/word/2015/wordml/symex" xmlns:wpg="http://schemas.microsoft.com/office/word/2010/wordprocessingGroup" xmlns:wpi="http://schemas.microsoft.com/office/word/2010/wordprocessingInk" xmlns:wne="http://schemas.microsoft.com/office/word/2006/wordml" xmlns:wps="http://schemas.microsoft.com/office/word/2010/wordprocessingShape" mc:Ignorable="w14 w15 w16se w16cid w16 w16cex w16sdtdh wp14">
+  <w:sdt>
+    <w:sdtPr>
+      <w:id w:val="1691411461"/>
+      <w:docPartObj>
+        <w:docPartGallery w:val="Page Numbers (Bottom of Page)"/>
+        <w:docPartUnique/>
+      </w:docPartObj>
+    </w:sdtPr>
+    <w:sdtContent>
+      <w:p>
+        <w:pPr>
+          <w:pStyle w:val="Pieddepage"/>
+          <w:jc w:val="right"/>
+        </w:pPr>
+        <w:r>
+          <w:fldChar w:fldCharType="begin"/>
+        </w:r>
+        <w:r>
+          <w:instrText>PAGE   \* MERGEFORMAT</w:instrText>
+        </w:r>
+        <w:r>
+          <w:fldChar w:fldCharType="separate"/>
+        </w:r>
+        <w:r>
+          <w:t>2</w:t>
+        </w:r>
+        <w:r>
+          <w:fldChar w:fldCharType="end"/>
+        </w:r>
+      </w:p>
+    </w:sdtContent>
+  </w:sdt>
+  <w:p>
+    <w:pPr>
+      <w:pStyle w:val="Pieddepage"/>
+    </w:pPr>
+  </w:p>
+</w:ftr>
 </file>
 
 <file path=word/footnotes.xml><?xml version="1.0" encoding="utf-8"?>
@@ -1369,6 +1639,28 @@
       <w:szCs w:val="32"/>
     </w:rPr>
   </w:style>
+  <w:style w:type="paragraph" w:styleId="Titre2">
+    <w:name w:val="heading 2"/>
+    <w:basedOn w:val="Normal"/>
+    <w:next w:val="Normal"/>
+    <w:link w:val="Titre2Car"/>
+    <w:uiPriority w:val="9"/>
+    <w:unhideWhenUsed/>
+    <w:qFormat/>
+    <w:rsid w:val="00CC7DEE"/>
+    <w:pPr>
+      <w:keepNext/>
+      <w:keepLines/>
+      <w:spacing w:before="40" w:after="0"/>
+      <w:outlineLvl w:val="1"/>
+    </w:pPr>
+    <w:rPr>
+      <w:rFonts w:asciiTheme="majorHAnsi" w:eastAsiaTheme="majorEastAsia" w:hAnsiTheme="majorHAnsi" w:cstheme="majorBidi"/>
+      <w:color w:val="2F5496" w:themeColor="accent1" w:themeShade="BF"/>
+      <w:sz w:val="26"/>
+      <w:szCs w:val="26"/>
+    </w:rPr>
+  </w:style>
   <w:style w:type="character" w:default="1" w:styleId="Policepardfaut">
     <w:name w:val="Default Paragraph Font"/>
     <w:uiPriority w:val="1"/>
@@ -1497,6 +1789,19 @@
       <w:ind w:left="720"/>
       <w:contextualSpacing/>
     </w:pPr>
+  </w:style>
+  <w:style w:type="character" w:customStyle="1" w:styleId="Titre2Car">
+    <w:name w:val="Titre 2 Car"/>
+    <w:basedOn w:val="Policepardfaut"/>
+    <w:link w:val="Titre2"/>
+    <w:uiPriority w:val="9"/>
+    <w:rsid w:val="00CC7DEE"/>
+    <w:rPr>
+      <w:rFonts w:asciiTheme="majorHAnsi" w:eastAsiaTheme="majorEastAsia" w:hAnsiTheme="majorHAnsi" w:cstheme="majorBidi"/>
+      <w:color w:val="2F5496" w:themeColor="accent1" w:themeShade="BF"/>
+      <w:sz w:val="26"/>
+      <w:szCs w:val="26"/>
+    </w:rPr>
   </w:style>
 </w:styles>
 </file>

</xml_diff>